<commit_message>
Atualização das minutas de protocolo
</commit_message>
<xml_diff>
--- a/protocolos_minutas/AMA_Protocolo_CMD_Assinatura_Privados.docx
+++ b/protocolos_minutas/AMA_Protocolo_CMD_Assinatura_Privados.docx
@@ -1,6 +1,6 @@
 
 <file path=word/document.xml><?xml version="1.0" encoding="utf-8"?>
-<w:document xmlns:wpc="http://schemas.microsoft.com/office/word/2010/wordprocessingCanvas" xmlns:cx="http://schemas.microsoft.com/office/drawing/2014/chartex" xmlns:cx1="http://schemas.microsoft.com/office/drawing/2015/9/8/chartex" xmlns:cx2="http://schemas.microsoft.com/office/drawing/2015/10/21/chartex" xmlns:cx3="http://schemas.microsoft.com/office/drawing/2016/5/9/chartex" xmlns:cx4="http://schemas.microsoft.com/office/drawing/2016/5/10/chartex" xmlns:cx5="http://schemas.microsoft.com/office/drawing/2016/5/11/chartex" xmlns:cx6="http://schemas.microsoft.com/office/drawing/2016/5/12/chartex" xmlns:cx7="http://schemas.microsoft.com/office/drawing/2016/5/13/chartex" xmlns:cx8="http://schemas.microsoft.com/office/drawing/2016/5/14/chartex" xmlns:mc="http://schemas.openxmlformats.org/markup-compatibility/2006" xmlns:aink="http://schemas.microsoft.com/office/drawing/2016/ink" xmlns:am3d="http://schemas.microsoft.com/office/drawing/2017/model3d" xmlns:o="urn:schemas-microsoft-com:office:office" xmlns:oel="http://schemas.microsoft.com/office/2019/extlst" xmlns:r="http://schemas.openxmlformats.org/officeDocument/2006/relationships" xmlns:m="http://schemas.openxmlformats.org/officeDocument/2006/math" xmlns:v="urn:schemas-microsoft-com:vml" xmlns:wp14="http://schemas.microsoft.com/office/word/2010/wordprocessingDrawing" xmlns:wp="http://schemas.openxmlformats.org/drawingml/2006/wordprocessingDrawing" xmlns:w10="urn:schemas-microsoft-com:office:word" xmlns:w="http://schemas.openxmlformats.org/wordprocessingml/2006/main" xmlns:w14="http://schemas.microsoft.com/office/word/2010/wordml" xmlns:w15="http://schemas.microsoft.com/office/word/2012/wordml" xmlns:w16cex="http://schemas.microsoft.com/office/word/2018/wordml/cex" xmlns:w16cid="http://schemas.microsoft.com/office/word/2016/wordml/cid" xmlns:w16="http://schemas.microsoft.com/office/word/2018/wordml" xmlns:w16du="http://schemas.microsoft.com/office/word/2023/wordml/word16du" xmlns:w16sdtdh="http://schemas.microsoft.com/office/word/2020/wordml/sdtdatahash" xmlns:w16se="http://schemas.microsoft.com/office/word/2015/wordml/symex" xmlns:wpg="http://schemas.microsoft.com/office/word/2010/wordprocessingGroup" xmlns:wpi="http://schemas.microsoft.com/office/word/2010/wordprocessingInk" xmlns:wne="http://schemas.microsoft.com/office/word/2006/wordml" xmlns:wps="http://schemas.microsoft.com/office/word/2010/wordprocessingShape" mc:Ignorable="w14 w15 w16se w16cid w16 w16cex w16sdtdh w16du wp14">
+<w:document xmlns:wpc="http://schemas.microsoft.com/office/word/2010/wordprocessingCanvas" xmlns:cx="http://schemas.microsoft.com/office/drawing/2014/chartex" xmlns:cx1="http://schemas.microsoft.com/office/drawing/2015/9/8/chartex" xmlns:cx2="http://schemas.microsoft.com/office/drawing/2015/10/21/chartex" xmlns:cx3="http://schemas.microsoft.com/office/drawing/2016/5/9/chartex" xmlns:cx4="http://schemas.microsoft.com/office/drawing/2016/5/10/chartex" xmlns:cx5="http://schemas.microsoft.com/office/drawing/2016/5/11/chartex" xmlns:cx6="http://schemas.microsoft.com/office/drawing/2016/5/12/chartex" xmlns:cx7="http://schemas.microsoft.com/office/drawing/2016/5/13/chartex" xmlns:cx8="http://schemas.microsoft.com/office/drawing/2016/5/14/chartex" xmlns:mc="http://schemas.openxmlformats.org/markup-compatibility/2006" xmlns:aink="http://schemas.microsoft.com/office/drawing/2016/ink" xmlns:am3d="http://schemas.microsoft.com/office/drawing/2017/model3d" xmlns:o="urn:schemas-microsoft-com:office:office" xmlns:oel="http://schemas.microsoft.com/office/2019/extlst" xmlns:r="http://schemas.openxmlformats.org/officeDocument/2006/relationships" xmlns:m="http://schemas.openxmlformats.org/officeDocument/2006/math" xmlns:v="urn:schemas-microsoft-com:vml" xmlns:wp14="http://schemas.microsoft.com/office/word/2010/wordprocessingDrawing" xmlns:wp="http://schemas.openxmlformats.org/drawingml/2006/wordprocessingDrawing" xmlns:w10="urn:schemas-microsoft-com:office:word" xmlns:w="http://schemas.openxmlformats.org/wordprocessingml/2006/main" xmlns:w14="http://schemas.microsoft.com/office/word/2010/wordml" xmlns:w15="http://schemas.microsoft.com/office/word/2012/wordml" xmlns:w16cex="http://schemas.microsoft.com/office/word/2018/wordml/cex" xmlns:w16cid="http://schemas.microsoft.com/office/word/2016/wordml/cid" xmlns:w16="http://schemas.microsoft.com/office/word/2018/wordml" xmlns:w16du="http://schemas.microsoft.com/office/word/2023/wordml/word16du" xmlns:w16sdtdh="http://schemas.microsoft.com/office/word/2020/wordml/sdtdatahash" xmlns:w16sdtfl="http://schemas.microsoft.com/office/word/2024/wordml/sdtformatlock" xmlns:w16se="http://schemas.microsoft.com/office/word/2015/wordml/symex" xmlns:wpg="http://schemas.microsoft.com/office/word/2010/wordprocessingGroup" xmlns:wpi="http://schemas.microsoft.com/office/word/2010/wordprocessingInk" xmlns:wne="http://schemas.microsoft.com/office/word/2006/wordml" xmlns:wps="http://schemas.microsoft.com/office/word/2010/wordprocessingShape" mc:Ignorable="w14 w15 w16se w16cid w16 w16cex w16sdtdh w16sdtfl w16du wp14">
   <w:body>
     <w:p>
       <w:pPr>
@@ -478,7 +478,14 @@
         <w:rPr>
           <w:lang w:val="pt-PT"/>
         </w:rPr>
-        <w:t>O […] já disponibiliza a Chave Móvel Digital para autenticação nos seus sítios da Internet e aplicações pretendendo, também, disponibilizar a assinatura eletrónica digital aos seus clientes no âmbito dos serviços por si prestados;</w:t>
+        <w:t xml:space="preserve">O […] já disponibiliza a Chave Móvel Digital para autenticação nos seus sítios da Internet e aplicações pretendendo, também, disponibilizar a assinatura eletrónica digital aos seus clientes no âmbito dos serviços </w:t>
+      </w:r>
+      <w:r>
+        <w:rPr>
+          <w:lang w:val="pt-PT"/>
+        </w:rPr>
+        <w:lastRenderedPageBreak/>
+        <w:t>por si prestados;</w:t>
       </w:r>
     </w:p>
     <w:p>
@@ -546,15 +553,7 @@
           <w:rFonts w:eastAsia="Calibri" w:cs="Calibri"/>
           <w:lang w:val="pt-PT"/>
         </w:rPr>
-        <w:t xml:space="preserve">não estão nem são suscetíveis de estar submetidas à concorrência de mercado, designadamente em razão da sua natureza e das suas características, bem como </w:t>
-      </w:r>
-      <w:r>
-        <w:rPr>
-          <w:rFonts w:eastAsia="Calibri" w:cs="Calibri"/>
-          <w:lang w:val="pt-PT"/>
-        </w:rPr>
-        <w:lastRenderedPageBreak/>
-        <w:t>da posição relativa das partes no contrato</w:t>
+        <w:t>não estão nem são suscetíveis de estar submetidas à concorrência de mercado, designadamente em razão da sua natureza e das suas características, bem como da posição relativa das partes no contrato</w:t>
       </w:r>
       <w:r>
         <w:rPr>
@@ -3352,7 +3351,15 @@
           <w:rFonts w:eastAsia="Calibri" w:cs="Calibri"/>
           <w:lang w:val="pt-PT"/>
         </w:rPr>
-        <w:t>Publicar em autenticação.gov.pt informação sobre a aplicação de assinatura do Segundo Outorgante, sempre que a mesma esteja validada para o efeito.</w:t>
+        <w:t xml:space="preserve">Publicar em autenticação.gov.pt informação sobre a aplicação de assinatura do Segundo </w:t>
+      </w:r>
+      <w:r>
+        <w:rPr>
+          <w:rFonts w:eastAsia="Calibri" w:cs="Calibri"/>
+          <w:lang w:val="pt-PT"/>
+        </w:rPr>
+        <w:lastRenderedPageBreak/>
+        <w:t>Outorgante, sempre que a mesma esteja validada para o efeito.</w:t>
       </w:r>
     </w:p>
     <w:p>
@@ -3438,7 +3445,6 @@
           <w:rFonts w:eastAsia="Calibri" w:cs="Calibri"/>
           <w:lang w:val="pt-PT"/>
         </w:rPr>
-        <w:lastRenderedPageBreak/>
         <w:t>Guardar sigilo sobre as informações a que venha a ter acesso em virtude da colaboração estabelecida, ou que venha a ser desenvolvida, na execução do presente Protocolo.</w:t>
       </w:r>
     </w:p>
@@ -3947,7 +3953,14 @@
         <w:rPr>
           <w:lang w:val="pt-PT"/>
         </w:rPr>
-        <w:t>Assegurar um nível de segurança idêntico ou superior ao estabelecido pelo sistema da CMD relativamente às componentes sob a sua responsabilidade;</w:t>
+        <w:t xml:space="preserve">Assegurar um nível de segurança idêntico ou superior ao estabelecido pelo sistema da CMD </w:t>
+      </w:r>
+      <w:r>
+        <w:rPr>
+          <w:lang w:val="pt-PT"/>
+        </w:rPr>
+        <w:lastRenderedPageBreak/>
+        <w:t>relativamente às componentes sob a sua responsabilidade;</w:t>
       </w:r>
     </w:p>
     <w:p>
@@ -4099,14 +4112,7 @@
         <w:rPr>
           <w:lang w:val="pt-PT"/>
         </w:rPr>
-        <w:t xml:space="preserve"> definidas, </w:t>
-      </w:r>
-      <w:r>
-        <w:rPr>
-          <w:lang w:val="pt-PT"/>
-        </w:rPr>
-        <w:lastRenderedPageBreak/>
-        <w:t>evidências do seu cumprimento;</w:t>
+        <w:t xml:space="preserve"> definidas, evidências do seu cumprimento;</w:t>
       </w:r>
     </w:p>
     <w:p>
@@ -4364,23 +4370,7 @@
           <w:rFonts w:eastAsia="Calibri" w:cs="Calibri"/>
           <w:lang w:val="pt-PT"/>
         </w:rPr>
-        <w:t xml:space="preserve">As faturas são emitidas com uma periodicidade anual, durante o mês de junho, e devem discriminar o número de protocolo e a </w:t>
-      </w:r>
-      <w:proofErr w:type="gramStart"/>
-      <w:r>
-        <w:rPr>
-          <w:rFonts w:eastAsia="Calibri" w:cs="Calibri"/>
-          <w:lang w:val="pt-PT"/>
-        </w:rPr>
-        <w:t>data limite</w:t>
-      </w:r>
-      <w:proofErr w:type="gramEnd"/>
-      <w:r>
-        <w:rPr>
-          <w:rFonts w:eastAsia="Calibri" w:cs="Calibri"/>
-          <w:lang w:val="pt-PT"/>
-        </w:rPr>
-        <w:t xml:space="preserve"> de pagamento, bem como o número de autenticações </w:t>
+        <w:t xml:space="preserve">As faturas são emitidas com uma periodicidade anual, durante o mês de junho, e devem discriminar o número de protocolo e a data limite de pagamento, bem como o número de autenticações </w:t>
       </w:r>
       <w:r>
         <w:rPr>
@@ -4457,7 +4447,15 @@
           <w:rFonts w:eastAsia="Calibri" w:cs="Calibri"/>
           <w:lang w:val="pt-PT"/>
         </w:rPr>
-        <w:t xml:space="preserve"> para efeitos de apuramento do escalão respetivo, sendo emitida apenas uma fatura.</w:t>
+        <w:t xml:space="preserve"> para efeitos de apuramento do escalão respetivo, sendo </w:t>
+      </w:r>
+      <w:r>
+        <w:rPr>
+          <w:rFonts w:eastAsia="Calibri" w:cs="Calibri"/>
+          <w:lang w:val="pt-PT"/>
+        </w:rPr>
+        <w:lastRenderedPageBreak/>
+        <w:t>emitida apenas uma fatura.</w:t>
       </w:r>
     </w:p>
     <w:p>
@@ -5380,7 +5378,6 @@
           <w:rFonts w:eastAsia="Calibri" w:cs="Calibri"/>
           <w:lang w:val="pt-PT"/>
         </w:rPr>
-        <w:lastRenderedPageBreak/>
         <w:t xml:space="preserve">E-mail: </w:t>
       </w:r>
       <w:r>
@@ -6563,6 +6560,7 @@
           <w:rFonts w:cstheme="minorHAnsi"/>
           <w:color w:val="000000" w:themeColor="text1"/>
         </w:rPr>
+        <w:lastRenderedPageBreak/>
         <w:t xml:space="preserve">O presente </w:t>
       </w:r>
       <w:r>
@@ -8943,7 +8941,6 @@
           <w:rFonts w:eastAsia="Calibri" w:cs="Calibri"/>
           <w:lang w:val="pt-PT"/>
         </w:rPr>
-        <w:lastRenderedPageBreak/>
         <w:t>as</w:t>
       </w:r>
       <w:r>
@@ -9676,8 +9673,12 @@
       </w:pPr>
     </w:p>
     <w:sectPr>
-      <w:headerReference w:type="default" r:id="rId12"/>
-      <w:footerReference w:type="default" r:id="rId13"/>
+      <w:headerReference w:type="even" r:id="rId12"/>
+      <w:headerReference w:type="default" r:id="rId13"/>
+      <w:footerReference w:type="even" r:id="rId14"/>
+      <w:footerReference w:type="default" r:id="rId15"/>
+      <w:headerReference w:type="first" r:id="rId16"/>
+      <w:footerReference w:type="first" r:id="rId17"/>
       <w:pgSz w:w="11920" w:h="16840"/>
       <w:pgMar w:top="2840" w:right="1020" w:bottom="1560" w:left="1020" w:header="709" w:footer="898" w:gutter="0"/>
       <w:cols w:space="720"/>
@@ -9688,7 +9689,7 @@
 </file>
 
 <file path=word/endnotes.xml><?xml version="1.0" encoding="utf-8"?>
-<w:endnotes xmlns:wpc="http://schemas.microsoft.com/office/word/2010/wordprocessingCanvas" xmlns:cx="http://schemas.microsoft.com/office/drawing/2014/chartex" xmlns:cx1="http://schemas.microsoft.com/office/drawing/2015/9/8/chartex" xmlns:cx2="http://schemas.microsoft.com/office/drawing/2015/10/21/chartex" xmlns:cx3="http://schemas.microsoft.com/office/drawing/2016/5/9/chartex" xmlns:cx4="http://schemas.microsoft.com/office/drawing/2016/5/10/chartex" xmlns:cx5="http://schemas.microsoft.com/office/drawing/2016/5/11/chartex" xmlns:cx6="http://schemas.microsoft.com/office/drawing/2016/5/12/chartex" xmlns:cx7="http://schemas.microsoft.com/office/drawing/2016/5/13/chartex" xmlns:cx8="http://schemas.microsoft.com/office/drawing/2016/5/14/chartex" xmlns:mc="http://schemas.openxmlformats.org/markup-compatibility/2006" xmlns:aink="http://schemas.microsoft.com/office/drawing/2016/ink" xmlns:am3d="http://schemas.microsoft.com/office/drawing/2017/model3d" xmlns:o="urn:schemas-microsoft-com:office:office" xmlns:oel="http://schemas.microsoft.com/office/2019/extlst" xmlns:r="http://schemas.openxmlformats.org/officeDocument/2006/relationships" xmlns:m="http://schemas.openxmlformats.org/officeDocument/2006/math" xmlns:v="urn:schemas-microsoft-com:vml" xmlns:wp14="http://schemas.microsoft.com/office/word/2010/wordprocessingDrawing" xmlns:wp="http://schemas.openxmlformats.org/drawingml/2006/wordprocessingDrawing" xmlns:w10="urn:schemas-microsoft-com:office:word" xmlns:w="http://schemas.openxmlformats.org/wordprocessingml/2006/main" xmlns:w14="http://schemas.microsoft.com/office/word/2010/wordml" xmlns:w15="http://schemas.microsoft.com/office/word/2012/wordml" xmlns:w16cex="http://schemas.microsoft.com/office/word/2018/wordml/cex" xmlns:w16cid="http://schemas.microsoft.com/office/word/2016/wordml/cid" xmlns:w16="http://schemas.microsoft.com/office/word/2018/wordml" xmlns:w16du="http://schemas.microsoft.com/office/word/2023/wordml/word16du" xmlns:w16sdtdh="http://schemas.microsoft.com/office/word/2020/wordml/sdtdatahash" xmlns:w16se="http://schemas.microsoft.com/office/word/2015/wordml/symex" xmlns:wpg="http://schemas.microsoft.com/office/word/2010/wordprocessingGroup" xmlns:wpi="http://schemas.microsoft.com/office/word/2010/wordprocessingInk" xmlns:wne="http://schemas.microsoft.com/office/word/2006/wordml" xmlns:wps="http://schemas.microsoft.com/office/word/2010/wordprocessingShape" mc:Ignorable="w14 w15 w16se w16cid w16 w16cex w16sdtdh w16du wp14">
+<w:endnotes xmlns:wpc="http://schemas.microsoft.com/office/word/2010/wordprocessingCanvas" xmlns:cx="http://schemas.microsoft.com/office/drawing/2014/chartex" xmlns:cx1="http://schemas.microsoft.com/office/drawing/2015/9/8/chartex" xmlns:cx2="http://schemas.microsoft.com/office/drawing/2015/10/21/chartex" xmlns:cx3="http://schemas.microsoft.com/office/drawing/2016/5/9/chartex" xmlns:cx4="http://schemas.microsoft.com/office/drawing/2016/5/10/chartex" xmlns:cx5="http://schemas.microsoft.com/office/drawing/2016/5/11/chartex" xmlns:cx6="http://schemas.microsoft.com/office/drawing/2016/5/12/chartex" xmlns:cx7="http://schemas.microsoft.com/office/drawing/2016/5/13/chartex" xmlns:cx8="http://schemas.microsoft.com/office/drawing/2016/5/14/chartex" xmlns:mc="http://schemas.openxmlformats.org/markup-compatibility/2006" xmlns:aink="http://schemas.microsoft.com/office/drawing/2016/ink" xmlns:am3d="http://schemas.microsoft.com/office/drawing/2017/model3d" xmlns:o="urn:schemas-microsoft-com:office:office" xmlns:oel="http://schemas.microsoft.com/office/2019/extlst" xmlns:r="http://schemas.openxmlformats.org/officeDocument/2006/relationships" xmlns:m="http://schemas.openxmlformats.org/officeDocument/2006/math" xmlns:v="urn:schemas-microsoft-com:vml" xmlns:wp14="http://schemas.microsoft.com/office/word/2010/wordprocessingDrawing" xmlns:wp="http://schemas.openxmlformats.org/drawingml/2006/wordprocessingDrawing" xmlns:w10="urn:schemas-microsoft-com:office:word" xmlns:w="http://schemas.openxmlformats.org/wordprocessingml/2006/main" xmlns:w14="http://schemas.microsoft.com/office/word/2010/wordml" xmlns:w15="http://schemas.microsoft.com/office/word/2012/wordml" xmlns:w16cex="http://schemas.microsoft.com/office/word/2018/wordml/cex" xmlns:w16cid="http://schemas.microsoft.com/office/word/2016/wordml/cid" xmlns:w16="http://schemas.microsoft.com/office/word/2018/wordml" xmlns:w16du="http://schemas.microsoft.com/office/word/2023/wordml/word16du" xmlns:w16sdtdh="http://schemas.microsoft.com/office/word/2020/wordml/sdtdatahash" xmlns:w16sdtfl="http://schemas.microsoft.com/office/word/2024/wordml/sdtformatlock" xmlns:w16se="http://schemas.microsoft.com/office/word/2015/wordml/symex" xmlns:wpg="http://schemas.microsoft.com/office/word/2010/wordprocessingGroup" xmlns:wpi="http://schemas.microsoft.com/office/word/2010/wordprocessingInk" xmlns:wne="http://schemas.microsoft.com/office/word/2006/wordml" xmlns:wps="http://schemas.microsoft.com/office/word/2010/wordprocessingShape" mc:Ignorable="w14 w15 w16se w16cid w16 w16cex w16sdtdh w16sdtfl w16du wp14">
   <w:endnote w:type="separator" w:id="-1">
     <w:p>
       <w:pPr>
@@ -9713,7 +9714,17 @@
 </file>
 
 <file path=word/footer1.xml><?xml version="1.0" encoding="utf-8"?>
-<w:ftr xmlns:wpc="http://schemas.microsoft.com/office/word/2010/wordprocessingCanvas" xmlns:cx="http://schemas.microsoft.com/office/drawing/2014/chartex" xmlns:cx1="http://schemas.microsoft.com/office/drawing/2015/9/8/chartex" xmlns:cx2="http://schemas.microsoft.com/office/drawing/2015/10/21/chartex" xmlns:cx3="http://schemas.microsoft.com/office/drawing/2016/5/9/chartex" xmlns:cx4="http://schemas.microsoft.com/office/drawing/2016/5/10/chartex" xmlns:cx5="http://schemas.microsoft.com/office/drawing/2016/5/11/chartex" xmlns:cx6="http://schemas.microsoft.com/office/drawing/2016/5/12/chartex" xmlns:cx7="http://schemas.microsoft.com/office/drawing/2016/5/13/chartex" xmlns:cx8="http://schemas.microsoft.com/office/drawing/2016/5/14/chartex" xmlns:mc="http://schemas.openxmlformats.org/markup-compatibility/2006" xmlns:aink="http://schemas.microsoft.com/office/drawing/2016/ink" xmlns:am3d="http://schemas.microsoft.com/office/drawing/2017/model3d" xmlns:o="urn:schemas-microsoft-com:office:office" xmlns:oel="http://schemas.microsoft.com/office/2019/extlst" xmlns:r="http://schemas.openxmlformats.org/officeDocument/2006/relationships" xmlns:m="http://schemas.openxmlformats.org/officeDocument/2006/math" xmlns:v="urn:schemas-microsoft-com:vml" xmlns:wp14="http://schemas.microsoft.com/office/word/2010/wordprocessingDrawing" xmlns:wp="http://schemas.openxmlformats.org/drawingml/2006/wordprocessingDrawing" xmlns:w10="urn:schemas-microsoft-com:office:word" xmlns:w="http://schemas.openxmlformats.org/wordprocessingml/2006/main" xmlns:w14="http://schemas.microsoft.com/office/word/2010/wordml" xmlns:w15="http://schemas.microsoft.com/office/word/2012/wordml" xmlns:w16cex="http://schemas.microsoft.com/office/word/2018/wordml/cex" xmlns:w16cid="http://schemas.microsoft.com/office/word/2016/wordml/cid" xmlns:w16="http://schemas.microsoft.com/office/word/2018/wordml" xmlns:w16du="http://schemas.microsoft.com/office/word/2023/wordml/word16du" xmlns:w16sdtdh="http://schemas.microsoft.com/office/word/2020/wordml/sdtdatahash" xmlns:w16se="http://schemas.microsoft.com/office/word/2015/wordml/symex" xmlns:wpg="http://schemas.microsoft.com/office/word/2010/wordprocessingGroup" xmlns:wpi="http://schemas.microsoft.com/office/word/2010/wordprocessingInk" xmlns:wne="http://schemas.microsoft.com/office/word/2006/wordml" xmlns:wps="http://schemas.microsoft.com/office/word/2010/wordprocessingShape" mc:Ignorable="w14 w15 w16se w16cid w16 w16cex w16sdtdh w16du wp14">
+<w:ftr xmlns:wpc="http://schemas.microsoft.com/office/word/2010/wordprocessingCanvas" xmlns:cx="http://schemas.microsoft.com/office/drawing/2014/chartex" xmlns:cx1="http://schemas.microsoft.com/office/drawing/2015/9/8/chartex" xmlns:cx2="http://schemas.microsoft.com/office/drawing/2015/10/21/chartex" xmlns:cx3="http://schemas.microsoft.com/office/drawing/2016/5/9/chartex" xmlns:cx4="http://schemas.microsoft.com/office/drawing/2016/5/10/chartex" xmlns:cx5="http://schemas.microsoft.com/office/drawing/2016/5/11/chartex" xmlns:cx6="http://schemas.microsoft.com/office/drawing/2016/5/12/chartex" xmlns:cx7="http://schemas.microsoft.com/office/drawing/2016/5/13/chartex" xmlns:cx8="http://schemas.microsoft.com/office/drawing/2016/5/14/chartex" xmlns:mc="http://schemas.openxmlformats.org/markup-compatibility/2006" xmlns:aink="http://schemas.microsoft.com/office/drawing/2016/ink" xmlns:am3d="http://schemas.microsoft.com/office/drawing/2017/model3d" xmlns:o="urn:schemas-microsoft-com:office:office" xmlns:oel="http://schemas.microsoft.com/office/2019/extlst" xmlns:r="http://schemas.openxmlformats.org/officeDocument/2006/relationships" xmlns:m="http://schemas.openxmlformats.org/officeDocument/2006/math" xmlns:v="urn:schemas-microsoft-com:vml" xmlns:wp14="http://schemas.microsoft.com/office/word/2010/wordprocessingDrawing" xmlns:wp="http://schemas.openxmlformats.org/drawingml/2006/wordprocessingDrawing" xmlns:w10="urn:schemas-microsoft-com:office:word" xmlns:w="http://schemas.openxmlformats.org/wordprocessingml/2006/main" xmlns:w14="http://schemas.microsoft.com/office/word/2010/wordml" xmlns:w15="http://schemas.microsoft.com/office/word/2012/wordml" xmlns:w16cex="http://schemas.microsoft.com/office/word/2018/wordml/cex" xmlns:w16cid="http://schemas.microsoft.com/office/word/2016/wordml/cid" xmlns:w16="http://schemas.microsoft.com/office/word/2018/wordml" xmlns:w16du="http://schemas.microsoft.com/office/word/2023/wordml/word16du" xmlns:w16sdtdh="http://schemas.microsoft.com/office/word/2020/wordml/sdtdatahash" xmlns:w16sdtfl="http://schemas.microsoft.com/office/word/2024/wordml/sdtformatlock" xmlns:w16se="http://schemas.microsoft.com/office/word/2015/wordml/symex" xmlns:wpg="http://schemas.microsoft.com/office/word/2010/wordprocessingGroup" xmlns:wpi="http://schemas.microsoft.com/office/word/2010/wordprocessingInk" xmlns:wne="http://schemas.microsoft.com/office/word/2006/wordml" xmlns:wps="http://schemas.microsoft.com/office/word/2010/wordprocessingShape" mc:Ignorable="w14 w15 w16se w16cid w16 w16cex w16sdtdh w16sdtfl w16du wp14">
+  <w:p>
+    <w:pPr>
+      <w:pStyle w:val="Footer"/>
+    </w:pPr>
+  </w:p>
+</w:ftr>
+</file>
+
+<file path=word/footer2.xml><?xml version="1.0" encoding="utf-8"?>
+<w:ftr xmlns:wpc="http://schemas.microsoft.com/office/word/2010/wordprocessingCanvas" xmlns:cx="http://schemas.microsoft.com/office/drawing/2014/chartex" xmlns:cx1="http://schemas.microsoft.com/office/drawing/2015/9/8/chartex" xmlns:cx2="http://schemas.microsoft.com/office/drawing/2015/10/21/chartex" xmlns:cx3="http://schemas.microsoft.com/office/drawing/2016/5/9/chartex" xmlns:cx4="http://schemas.microsoft.com/office/drawing/2016/5/10/chartex" xmlns:cx5="http://schemas.microsoft.com/office/drawing/2016/5/11/chartex" xmlns:cx6="http://schemas.microsoft.com/office/drawing/2016/5/12/chartex" xmlns:cx7="http://schemas.microsoft.com/office/drawing/2016/5/13/chartex" xmlns:cx8="http://schemas.microsoft.com/office/drawing/2016/5/14/chartex" xmlns:mc="http://schemas.openxmlformats.org/markup-compatibility/2006" xmlns:aink="http://schemas.microsoft.com/office/drawing/2016/ink" xmlns:am3d="http://schemas.microsoft.com/office/drawing/2017/model3d" xmlns:o="urn:schemas-microsoft-com:office:office" xmlns:oel="http://schemas.microsoft.com/office/2019/extlst" xmlns:r="http://schemas.openxmlformats.org/officeDocument/2006/relationships" xmlns:m="http://schemas.openxmlformats.org/officeDocument/2006/math" xmlns:v="urn:schemas-microsoft-com:vml" xmlns:wp14="http://schemas.microsoft.com/office/word/2010/wordprocessingDrawing" xmlns:wp="http://schemas.openxmlformats.org/drawingml/2006/wordprocessingDrawing" xmlns:w10="urn:schemas-microsoft-com:office:word" xmlns:w="http://schemas.openxmlformats.org/wordprocessingml/2006/main" xmlns:w14="http://schemas.microsoft.com/office/word/2010/wordml" xmlns:w15="http://schemas.microsoft.com/office/word/2012/wordml" xmlns:w16cex="http://schemas.microsoft.com/office/word/2018/wordml/cex" xmlns:w16cid="http://schemas.microsoft.com/office/word/2016/wordml/cid" xmlns:w16="http://schemas.microsoft.com/office/word/2018/wordml" xmlns:w16du="http://schemas.microsoft.com/office/word/2023/wordml/word16du" xmlns:w16sdtdh="http://schemas.microsoft.com/office/word/2020/wordml/sdtdatahash" xmlns:w16sdtfl="http://schemas.microsoft.com/office/word/2024/wordml/sdtformatlock" xmlns:w16se="http://schemas.microsoft.com/office/word/2015/wordml/symex" xmlns:wpg="http://schemas.microsoft.com/office/word/2010/wordprocessingGroup" xmlns:wpi="http://schemas.microsoft.com/office/word/2010/wordprocessingInk" xmlns:wne="http://schemas.microsoft.com/office/word/2006/wordml" xmlns:wps="http://schemas.microsoft.com/office/word/2010/wordprocessingShape" mc:Ignorable="w14 w15 w16se w16cid w16 w16cex w16sdtdh w16sdtfl w16du wp14">
   <w:p>
     <w:pPr>
       <w:spacing w:after="0" w:line="200" w:lineRule="exact"/>
@@ -9787,27 +9798,7 @@
                               <w:szCs w:val="15"/>
                               <w:lang w:val="pt-PT"/>
                             </w:rPr>
-                            <w:t>MD - 007_Protocolo_CMD_Assinatura</w:t>
-                          </w:r>
-                          <w:proofErr w:type="gramStart"/>
-                          <w:r>
-                            <w:rPr>
-                              <w:rFonts w:ascii="Arial" w:hAnsi="Arial" w:cs="Arial"/>
-                              <w:sz w:val="15"/>
-                              <w:szCs w:val="15"/>
-                              <w:lang w:val="pt-PT"/>
-                            </w:rPr>
-                            <w:t>_Privados</w:t>
-                          </w:r>
-                          <w:proofErr w:type="gramEnd"/>
-                          <w:r>
-                            <w:rPr>
-                              <w:rFonts w:ascii="Arial" w:hAnsi="Arial" w:cs="Arial"/>
-                              <w:sz w:val="15"/>
-                              <w:szCs w:val="15"/>
-                              <w:lang w:val="pt-PT"/>
-                            </w:rPr>
-                            <w:t>_GJ_20210923</w:t>
+                            <w:t>MD - 007_Protocolo_CMD_Assinatura_Privados_GJ_20210923</w:t>
                           </w:r>
                         </w:p>
                       </w:txbxContent>
@@ -10353,8 +10344,18 @@
 </w:ftr>
 </file>
 
+<file path=word/footer3.xml><?xml version="1.0" encoding="utf-8"?>
+<w:ftr xmlns:wpc="http://schemas.microsoft.com/office/word/2010/wordprocessingCanvas" xmlns:cx="http://schemas.microsoft.com/office/drawing/2014/chartex" xmlns:cx1="http://schemas.microsoft.com/office/drawing/2015/9/8/chartex" xmlns:cx2="http://schemas.microsoft.com/office/drawing/2015/10/21/chartex" xmlns:cx3="http://schemas.microsoft.com/office/drawing/2016/5/9/chartex" xmlns:cx4="http://schemas.microsoft.com/office/drawing/2016/5/10/chartex" xmlns:cx5="http://schemas.microsoft.com/office/drawing/2016/5/11/chartex" xmlns:cx6="http://schemas.microsoft.com/office/drawing/2016/5/12/chartex" xmlns:cx7="http://schemas.microsoft.com/office/drawing/2016/5/13/chartex" xmlns:cx8="http://schemas.microsoft.com/office/drawing/2016/5/14/chartex" xmlns:mc="http://schemas.openxmlformats.org/markup-compatibility/2006" xmlns:aink="http://schemas.microsoft.com/office/drawing/2016/ink" xmlns:am3d="http://schemas.microsoft.com/office/drawing/2017/model3d" xmlns:o="urn:schemas-microsoft-com:office:office" xmlns:oel="http://schemas.microsoft.com/office/2019/extlst" xmlns:r="http://schemas.openxmlformats.org/officeDocument/2006/relationships" xmlns:m="http://schemas.openxmlformats.org/officeDocument/2006/math" xmlns:v="urn:schemas-microsoft-com:vml" xmlns:wp14="http://schemas.microsoft.com/office/word/2010/wordprocessingDrawing" xmlns:wp="http://schemas.openxmlformats.org/drawingml/2006/wordprocessingDrawing" xmlns:w10="urn:schemas-microsoft-com:office:word" xmlns:w="http://schemas.openxmlformats.org/wordprocessingml/2006/main" xmlns:w14="http://schemas.microsoft.com/office/word/2010/wordml" xmlns:w15="http://schemas.microsoft.com/office/word/2012/wordml" xmlns:w16cex="http://schemas.microsoft.com/office/word/2018/wordml/cex" xmlns:w16cid="http://schemas.microsoft.com/office/word/2016/wordml/cid" xmlns:w16="http://schemas.microsoft.com/office/word/2018/wordml" xmlns:w16du="http://schemas.microsoft.com/office/word/2023/wordml/word16du" xmlns:w16sdtdh="http://schemas.microsoft.com/office/word/2020/wordml/sdtdatahash" xmlns:w16sdtfl="http://schemas.microsoft.com/office/word/2024/wordml/sdtformatlock" xmlns:w16se="http://schemas.microsoft.com/office/word/2015/wordml/symex" xmlns:wpg="http://schemas.microsoft.com/office/word/2010/wordprocessingGroup" xmlns:wpi="http://schemas.microsoft.com/office/word/2010/wordprocessingInk" xmlns:wne="http://schemas.microsoft.com/office/word/2006/wordml" xmlns:wps="http://schemas.microsoft.com/office/word/2010/wordprocessingShape" mc:Ignorable="w14 w15 w16se w16cid w16 w16cex w16sdtdh w16sdtfl w16du wp14">
+  <w:p>
+    <w:pPr>
+      <w:pStyle w:val="Footer"/>
+    </w:pPr>
+  </w:p>
+</w:ftr>
+</file>
+
 <file path=word/footnotes.xml><?xml version="1.0" encoding="utf-8"?>
-<w:footnotes xmlns:wpc="http://schemas.microsoft.com/office/word/2010/wordprocessingCanvas" xmlns:cx="http://schemas.microsoft.com/office/drawing/2014/chartex" xmlns:cx1="http://schemas.microsoft.com/office/drawing/2015/9/8/chartex" xmlns:cx2="http://schemas.microsoft.com/office/drawing/2015/10/21/chartex" xmlns:cx3="http://schemas.microsoft.com/office/drawing/2016/5/9/chartex" xmlns:cx4="http://schemas.microsoft.com/office/drawing/2016/5/10/chartex" xmlns:cx5="http://schemas.microsoft.com/office/drawing/2016/5/11/chartex" xmlns:cx6="http://schemas.microsoft.com/office/drawing/2016/5/12/chartex" xmlns:cx7="http://schemas.microsoft.com/office/drawing/2016/5/13/chartex" xmlns:cx8="http://schemas.microsoft.com/office/drawing/2016/5/14/chartex" xmlns:mc="http://schemas.openxmlformats.org/markup-compatibility/2006" xmlns:aink="http://schemas.microsoft.com/office/drawing/2016/ink" xmlns:am3d="http://schemas.microsoft.com/office/drawing/2017/model3d" xmlns:o="urn:schemas-microsoft-com:office:office" xmlns:oel="http://schemas.microsoft.com/office/2019/extlst" xmlns:r="http://schemas.openxmlformats.org/officeDocument/2006/relationships" xmlns:m="http://schemas.openxmlformats.org/officeDocument/2006/math" xmlns:v="urn:schemas-microsoft-com:vml" xmlns:wp14="http://schemas.microsoft.com/office/word/2010/wordprocessingDrawing" xmlns:wp="http://schemas.openxmlformats.org/drawingml/2006/wordprocessingDrawing" xmlns:w10="urn:schemas-microsoft-com:office:word" xmlns:w="http://schemas.openxmlformats.org/wordprocessingml/2006/main" xmlns:w14="http://schemas.microsoft.com/office/word/2010/wordml" xmlns:w15="http://schemas.microsoft.com/office/word/2012/wordml" xmlns:w16cex="http://schemas.microsoft.com/office/word/2018/wordml/cex" xmlns:w16cid="http://schemas.microsoft.com/office/word/2016/wordml/cid" xmlns:w16="http://schemas.microsoft.com/office/word/2018/wordml" xmlns:w16du="http://schemas.microsoft.com/office/word/2023/wordml/word16du" xmlns:w16sdtdh="http://schemas.microsoft.com/office/word/2020/wordml/sdtdatahash" xmlns:w16se="http://schemas.microsoft.com/office/word/2015/wordml/symex" xmlns:wpg="http://schemas.microsoft.com/office/word/2010/wordprocessingGroup" xmlns:wpi="http://schemas.microsoft.com/office/word/2010/wordprocessingInk" xmlns:wne="http://schemas.microsoft.com/office/word/2006/wordml" xmlns:wps="http://schemas.microsoft.com/office/word/2010/wordprocessingShape" mc:Ignorable="w14 w15 w16se w16cid w16 w16cex w16sdtdh w16du wp14">
+<w:footnotes xmlns:wpc="http://schemas.microsoft.com/office/word/2010/wordprocessingCanvas" xmlns:cx="http://schemas.microsoft.com/office/drawing/2014/chartex" xmlns:cx1="http://schemas.microsoft.com/office/drawing/2015/9/8/chartex" xmlns:cx2="http://schemas.microsoft.com/office/drawing/2015/10/21/chartex" xmlns:cx3="http://schemas.microsoft.com/office/drawing/2016/5/9/chartex" xmlns:cx4="http://schemas.microsoft.com/office/drawing/2016/5/10/chartex" xmlns:cx5="http://schemas.microsoft.com/office/drawing/2016/5/11/chartex" xmlns:cx6="http://schemas.microsoft.com/office/drawing/2016/5/12/chartex" xmlns:cx7="http://schemas.microsoft.com/office/drawing/2016/5/13/chartex" xmlns:cx8="http://schemas.microsoft.com/office/drawing/2016/5/14/chartex" xmlns:mc="http://schemas.openxmlformats.org/markup-compatibility/2006" xmlns:aink="http://schemas.microsoft.com/office/drawing/2016/ink" xmlns:am3d="http://schemas.microsoft.com/office/drawing/2017/model3d" xmlns:o="urn:schemas-microsoft-com:office:office" xmlns:oel="http://schemas.microsoft.com/office/2019/extlst" xmlns:r="http://schemas.openxmlformats.org/officeDocument/2006/relationships" xmlns:m="http://schemas.openxmlformats.org/officeDocument/2006/math" xmlns:v="urn:schemas-microsoft-com:vml" xmlns:wp14="http://schemas.microsoft.com/office/word/2010/wordprocessingDrawing" xmlns:wp="http://schemas.openxmlformats.org/drawingml/2006/wordprocessingDrawing" xmlns:w10="urn:schemas-microsoft-com:office:word" xmlns:w="http://schemas.openxmlformats.org/wordprocessingml/2006/main" xmlns:w14="http://schemas.microsoft.com/office/word/2010/wordml" xmlns:w15="http://schemas.microsoft.com/office/word/2012/wordml" xmlns:w16cex="http://schemas.microsoft.com/office/word/2018/wordml/cex" xmlns:w16cid="http://schemas.microsoft.com/office/word/2016/wordml/cid" xmlns:w16="http://schemas.microsoft.com/office/word/2018/wordml" xmlns:w16du="http://schemas.microsoft.com/office/word/2023/wordml/word16du" xmlns:w16sdtdh="http://schemas.microsoft.com/office/word/2020/wordml/sdtdatahash" xmlns:w16sdtfl="http://schemas.microsoft.com/office/word/2024/wordml/sdtformatlock" xmlns:w16se="http://schemas.microsoft.com/office/word/2015/wordml/symex" xmlns:wpg="http://schemas.microsoft.com/office/word/2010/wordprocessingGroup" xmlns:wpi="http://schemas.microsoft.com/office/word/2010/wordprocessingInk" xmlns:wne="http://schemas.microsoft.com/office/word/2006/wordml" xmlns:wps="http://schemas.microsoft.com/office/word/2010/wordprocessingShape" mc:Ignorable="w14 w15 w16se w16cid w16 w16cex w16sdtdh w16sdtfl w16du wp14">
   <w:footnote w:type="separator" w:id="-1">
     <w:p>
       <w:pPr>
@@ -10379,11 +10380,137 @@
 </file>
 
 <file path=word/header1.xml><?xml version="1.0" encoding="utf-8"?>
-<w:hdr xmlns:wpc="http://schemas.microsoft.com/office/word/2010/wordprocessingCanvas" xmlns:cx="http://schemas.microsoft.com/office/drawing/2014/chartex" xmlns:cx1="http://schemas.microsoft.com/office/drawing/2015/9/8/chartex" xmlns:cx2="http://schemas.microsoft.com/office/drawing/2015/10/21/chartex" xmlns:cx3="http://schemas.microsoft.com/office/drawing/2016/5/9/chartex" xmlns:cx4="http://schemas.microsoft.com/office/drawing/2016/5/10/chartex" xmlns:cx5="http://schemas.microsoft.com/office/drawing/2016/5/11/chartex" xmlns:cx6="http://schemas.microsoft.com/office/drawing/2016/5/12/chartex" xmlns:cx7="http://schemas.microsoft.com/office/drawing/2016/5/13/chartex" xmlns:cx8="http://schemas.microsoft.com/office/drawing/2016/5/14/chartex" xmlns:mc="http://schemas.openxmlformats.org/markup-compatibility/2006" xmlns:aink="http://schemas.microsoft.com/office/drawing/2016/ink" xmlns:am3d="http://schemas.microsoft.com/office/drawing/2017/model3d" xmlns:o="urn:schemas-microsoft-com:office:office" xmlns:oel="http://schemas.microsoft.com/office/2019/extlst" xmlns:r="http://schemas.openxmlformats.org/officeDocument/2006/relationships" xmlns:m="http://schemas.openxmlformats.org/officeDocument/2006/math" xmlns:v="urn:schemas-microsoft-com:vml" xmlns:wp14="http://schemas.microsoft.com/office/word/2010/wordprocessingDrawing" xmlns:wp="http://schemas.openxmlformats.org/drawingml/2006/wordprocessingDrawing" xmlns:w10="urn:schemas-microsoft-com:office:word" xmlns:w="http://schemas.openxmlformats.org/wordprocessingml/2006/main" xmlns:w14="http://schemas.microsoft.com/office/word/2010/wordml" xmlns:w15="http://schemas.microsoft.com/office/word/2012/wordml" xmlns:w16cex="http://schemas.microsoft.com/office/word/2018/wordml/cex" xmlns:w16cid="http://schemas.microsoft.com/office/word/2016/wordml/cid" xmlns:w16="http://schemas.microsoft.com/office/word/2018/wordml" xmlns:w16du="http://schemas.microsoft.com/office/word/2023/wordml/word16du" xmlns:w16sdtdh="http://schemas.microsoft.com/office/word/2020/wordml/sdtdatahash" xmlns:w16se="http://schemas.microsoft.com/office/word/2015/wordml/symex" xmlns:wpg="http://schemas.microsoft.com/office/word/2010/wordprocessingGroup" xmlns:wpi="http://schemas.microsoft.com/office/word/2010/wordprocessingInk" xmlns:wne="http://schemas.microsoft.com/office/word/2006/wordml" xmlns:wps="http://schemas.microsoft.com/office/word/2010/wordprocessingShape" mc:Ignorable="w14 w15 w16se w16cid w16 w16cex w16sdtdh w16du wp14">
+<w:hdr xmlns:wpc="http://schemas.microsoft.com/office/word/2010/wordprocessingCanvas" xmlns:cx="http://schemas.microsoft.com/office/drawing/2014/chartex" xmlns:cx1="http://schemas.microsoft.com/office/drawing/2015/9/8/chartex" xmlns:cx2="http://schemas.microsoft.com/office/drawing/2015/10/21/chartex" xmlns:cx3="http://schemas.microsoft.com/office/drawing/2016/5/9/chartex" xmlns:cx4="http://schemas.microsoft.com/office/drawing/2016/5/10/chartex" xmlns:cx5="http://schemas.microsoft.com/office/drawing/2016/5/11/chartex" xmlns:cx6="http://schemas.microsoft.com/office/drawing/2016/5/12/chartex" xmlns:cx7="http://schemas.microsoft.com/office/drawing/2016/5/13/chartex" xmlns:cx8="http://schemas.microsoft.com/office/drawing/2016/5/14/chartex" xmlns:mc="http://schemas.openxmlformats.org/markup-compatibility/2006" xmlns:aink="http://schemas.microsoft.com/office/drawing/2016/ink" xmlns:am3d="http://schemas.microsoft.com/office/drawing/2017/model3d" xmlns:o="urn:schemas-microsoft-com:office:office" xmlns:oel="http://schemas.microsoft.com/office/2019/extlst" xmlns:r="http://schemas.openxmlformats.org/officeDocument/2006/relationships" xmlns:m="http://schemas.openxmlformats.org/officeDocument/2006/math" xmlns:v="urn:schemas-microsoft-com:vml" xmlns:wp14="http://schemas.microsoft.com/office/word/2010/wordprocessingDrawing" xmlns:wp="http://schemas.openxmlformats.org/drawingml/2006/wordprocessingDrawing" xmlns:w10="urn:schemas-microsoft-com:office:word" xmlns:w="http://schemas.openxmlformats.org/wordprocessingml/2006/main" xmlns:w14="http://schemas.microsoft.com/office/word/2010/wordml" xmlns:w15="http://schemas.microsoft.com/office/word/2012/wordml" xmlns:w16cex="http://schemas.microsoft.com/office/word/2018/wordml/cex" xmlns:w16cid="http://schemas.microsoft.com/office/word/2016/wordml/cid" xmlns:w16="http://schemas.microsoft.com/office/word/2018/wordml" xmlns:w16du="http://schemas.microsoft.com/office/word/2023/wordml/word16du" xmlns:w16sdtdh="http://schemas.microsoft.com/office/word/2020/wordml/sdtdatahash" xmlns:w16sdtfl="http://schemas.microsoft.com/office/word/2024/wordml/sdtformatlock" xmlns:w16se="http://schemas.microsoft.com/office/word/2015/wordml/symex" xmlns:wpg="http://schemas.microsoft.com/office/word/2010/wordprocessingGroup" xmlns:wpi="http://schemas.microsoft.com/office/word/2010/wordprocessingInk" xmlns:wne="http://schemas.microsoft.com/office/word/2006/wordml" xmlns:wps="http://schemas.microsoft.com/office/word/2010/wordprocessingShape" mc:Ignorable="w14 w15 w16se w16cid w16 w16cex w16sdtdh w16sdtfl w16du wp14">
+  <w:p>
+    <w:pPr>
+      <w:pStyle w:val="Header"/>
+    </w:pPr>
+  </w:p>
+</w:hdr>
+</file>
+
+<file path=word/header2.xml><?xml version="1.0" encoding="utf-8"?>
+<w:hdr xmlns:wpc="http://schemas.microsoft.com/office/word/2010/wordprocessingCanvas" xmlns:cx="http://schemas.microsoft.com/office/drawing/2014/chartex" xmlns:cx1="http://schemas.microsoft.com/office/drawing/2015/9/8/chartex" xmlns:cx2="http://schemas.microsoft.com/office/drawing/2015/10/21/chartex" xmlns:cx3="http://schemas.microsoft.com/office/drawing/2016/5/9/chartex" xmlns:cx4="http://schemas.microsoft.com/office/drawing/2016/5/10/chartex" xmlns:cx5="http://schemas.microsoft.com/office/drawing/2016/5/11/chartex" xmlns:cx6="http://schemas.microsoft.com/office/drawing/2016/5/12/chartex" xmlns:cx7="http://schemas.microsoft.com/office/drawing/2016/5/13/chartex" xmlns:cx8="http://schemas.microsoft.com/office/drawing/2016/5/14/chartex" xmlns:mc="http://schemas.openxmlformats.org/markup-compatibility/2006" xmlns:aink="http://schemas.microsoft.com/office/drawing/2016/ink" xmlns:am3d="http://schemas.microsoft.com/office/drawing/2017/model3d" xmlns:o="urn:schemas-microsoft-com:office:office" xmlns:oel="http://schemas.microsoft.com/office/2019/extlst" xmlns:r="http://schemas.openxmlformats.org/officeDocument/2006/relationships" xmlns:m="http://schemas.openxmlformats.org/officeDocument/2006/math" xmlns:v="urn:schemas-microsoft-com:vml" xmlns:wp14="http://schemas.microsoft.com/office/word/2010/wordprocessingDrawing" xmlns:wp="http://schemas.openxmlformats.org/drawingml/2006/wordprocessingDrawing" xmlns:w10="urn:schemas-microsoft-com:office:word" xmlns:w="http://schemas.openxmlformats.org/wordprocessingml/2006/main" xmlns:w14="http://schemas.microsoft.com/office/word/2010/wordml" xmlns:w15="http://schemas.microsoft.com/office/word/2012/wordml" xmlns:w16cex="http://schemas.microsoft.com/office/word/2018/wordml/cex" xmlns:w16cid="http://schemas.microsoft.com/office/word/2016/wordml/cid" xmlns:w16="http://schemas.microsoft.com/office/word/2018/wordml" xmlns:w16du="http://schemas.microsoft.com/office/word/2023/wordml/word16du" xmlns:w16sdtdh="http://schemas.microsoft.com/office/word/2020/wordml/sdtdatahash" xmlns:w16sdtfl="http://schemas.microsoft.com/office/word/2024/wordml/sdtformatlock" xmlns:w16se="http://schemas.microsoft.com/office/word/2015/wordml/symex" xmlns:wpg="http://schemas.microsoft.com/office/word/2010/wordprocessingGroup" xmlns:wpi="http://schemas.microsoft.com/office/word/2010/wordprocessingInk" xmlns:wne="http://schemas.microsoft.com/office/word/2006/wordml" xmlns:wps="http://schemas.microsoft.com/office/word/2010/wordprocessingShape" mc:Ignorable="w14 w15 w16se w16cid w16 w16cex w16sdtdh w16sdtfl w16du wp14">
   <w:p>
     <w:pPr>
       <w:pStyle w:val="Header"/>
       <w:jc w:val="center"/>
+      <w:rPr>
+        <w:lang w:val="pt-PT"/>
+      </w:rPr>
+    </w:pPr>
+  </w:p>
+  <w:p>
+    <w:pPr>
+      <w:pStyle w:val="Header"/>
+      <w:tabs>
+        <w:tab w:val="clear" w:pos="8504"/>
+        <w:tab w:val="right" w:pos="9638"/>
+      </w:tabs>
+      <w:rPr>
+        <w:rFonts w:cstheme="minorHAnsi"/>
+        <w:lang w:val="pt-PT"/>
+      </w:rPr>
+    </w:pPr>
+    <w:r>
+      <w:rPr>
+        <w:rFonts w:cstheme="minorHAnsi"/>
+        <w:noProof/>
+        <w:lang w:val="en-GB" w:eastAsia="en-GB"/>
+      </w:rPr>
+      <w:drawing>
+        <wp:inline distT="0" distB="0" distL="0" distR="0" wp14:anchorId="4515CDEB" wp14:editId="2B3BDE42">
+          <wp:extent cx="2228850" cy="419100"/>
+          <wp:effectExtent l="0" t="0" r="0" b="0"/>
+          <wp:docPr id="1083400343" name="Imagem 1083400343" descr="A black background with a black square&#10;&#10;AI-generated content may be incorrect."/>
+          <wp:cNvGraphicFramePr>
+            <a:graphicFrameLocks xmlns:a="http://schemas.openxmlformats.org/drawingml/2006/main" noChangeAspect="1"/>
+          </wp:cNvGraphicFramePr>
+          <a:graphic xmlns:a="http://schemas.openxmlformats.org/drawingml/2006/main">
+            <a:graphicData uri="http://schemas.openxmlformats.org/drawingml/2006/picture">
+              <pic:pic xmlns:pic="http://schemas.openxmlformats.org/drawingml/2006/picture">
+                <pic:nvPicPr>
+                  <pic:cNvPr id="1083400343" name="Imagem 1083400343" descr="A black background with a black square&#10;&#10;AI-generated content may be incorrect."/>
+                  <pic:cNvPicPr>
+                    <a:picLocks noChangeAspect="1" noChangeArrowheads="1"/>
+                  </pic:cNvPicPr>
+                </pic:nvPicPr>
+                <pic:blipFill rotWithShape="1">
+                  <a:blip r:embed="rId1">
+                    <a:extLst>
+                      <a:ext uri="{28A0092B-C50C-407E-A947-70E740481C1C}">
+                        <a14:useLocalDpi xmlns:a14="http://schemas.microsoft.com/office/drawing/2010/main" val="0"/>
+                      </a:ext>
+                    </a:extLst>
+                  </a:blip>
+                  <a:srcRect t="4959" r="63330" b="40496"/>
+                  <a:stretch/>
+                </pic:blipFill>
+                <pic:spPr bwMode="auto">
+                  <a:xfrm>
+                    <a:off x="0" y="0"/>
+                    <a:ext cx="2228850" cy="419100"/>
+                  </a:xfrm>
+                  <a:prstGeom prst="rect">
+                    <a:avLst/>
+                  </a:prstGeom>
+                  <a:noFill/>
+                  <a:ln>
+                    <a:noFill/>
+                  </a:ln>
+                  <a:extLst>
+                    <a:ext uri="{53640926-AAD7-44D8-BBD7-CCE9431645EC}">
+                      <a14:shadowObscured xmlns:a14="http://schemas.microsoft.com/office/drawing/2010/main"/>
+                    </a:ext>
+                  </a:extLst>
+                </pic:spPr>
+              </pic:pic>
+            </a:graphicData>
+          </a:graphic>
+        </wp:inline>
+      </w:drawing>
+    </w:r>
+    <w:r>
+      <w:rPr>
+        <w:rFonts w:cstheme="minorHAnsi"/>
+        <w:lang w:val="pt-PT" w:eastAsia="pt-PT"/>
+      </w:rPr>
+      <w:t xml:space="preserve">  </w:t>
+    </w:r>
+    <w:r>
+      <w:rPr>
+        <w:rFonts w:cstheme="minorHAnsi"/>
+        <w:lang w:val="pt-PT" w:eastAsia="pt-PT"/>
+      </w:rPr>
+      <w:tab/>
+    </w:r>
+    <w:r>
+      <w:rPr>
+        <w:rFonts w:cstheme="minorHAnsi"/>
+        <w:lang w:val="pt-PT" w:eastAsia="pt-PT"/>
+      </w:rPr>
+      <w:tab/>
+      <w:t xml:space="preserve">      [</w:t>
+    </w:r>
+    <w:r>
+      <w:rPr>
+        <w:rFonts w:cstheme="minorHAnsi"/>
+        <w:lang w:val="pt-PT"/>
+      </w:rPr>
+      <w:t>Espaço para logotipo do parceiro]</w:t>
+    </w:r>
+  </w:p>
+  <w:p>
+    <w:pPr>
+      <w:pStyle w:val="Header"/>
+      <w:rPr>
+        <w:lang w:val="pt-PT"/>
+      </w:rPr>
+    </w:pPr>
+  </w:p>
+  <w:p>
+    <w:pPr>
+      <w:pStyle w:val="Header"/>
       <w:rPr>
         <w:lang w:val="pt-PT"/>
       </w:rPr>
@@ -10724,8 +10851,18 @@
 </w:hdr>
 </file>
 
+<file path=word/header3.xml><?xml version="1.0" encoding="utf-8"?>
+<w:hdr xmlns:wpc="http://schemas.microsoft.com/office/word/2010/wordprocessingCanvas" xmlns:cx="http://schemas.microsoft.com/office/drawing/2014/chartex" xmlns:cx1="http://schemas.microsoft.com/office/drawing/2015/9/8/chartex" xmlns:cx2="http://schemas.microsoft.com/office/drawing/2015/10/21/chartex" xmlns:cx3="http://schemas.microsoft.com/office/drawing/2016/5/9/chartex" xmlns:cx4="http://schemas.microsoft.com/office/drawing/2016/5/10/chartex" xmlns:cx5="http://schemas.microsoft.com/office/drawing/2016/5/11/chartex" xmlns:cx6="http://schemas.microsoft.com/office/drawing/2016/5/12/chartex" xmlns:cx7="http://schemas.microsoft.com/office/drawing/2016/5/13/chartex" xmlns:cx8="http://schemas.microsoft.com/office/drawing/2016/5/14/chartex" xmlns:mc="http://schemas.openxmlformats.org/markup-compatibility/2006" xmlns:aink="http://schemas.microsoft.com/office/drawing/2016/ink" xmlns:am3d="http://schemas.microsoft.com/office/drawing/2017/model3d" xmlns:o="urn:schemas-microsoft-com:office:office" xmlns:oel="http://schemas.microsoft.com/office/2019/extlst" xmlns:r="http://schemas.openxmlformats.org/officeDocument/2006/relationships" xmlns:m="http://schemas.openxmlformats.org/officeDocument/2006/math" xmlns:v="urn:schemas-microsoft-com:vml" xmlns:wp14="http://schemas.microsoft.com/office/word/2010/wordprocessingDrawing" xmlns:wp="http://schemas.openxmlformats.org/drawingml/2006/wordprocessingDrawing" xmlns:w10="urn:schemas-microsoft-com:office:word" xmlns:w="http://schemas.openxmlformats.org/wordprocessingml/2006/main" xmlns:w14="http://schemas.microsoft.com/office/word/2010/wordml" xmlns:w15="http://schemas.microsoft.com/office/word/2012/wordml" xmlns:w16cex="http://schemas.microsoft.com/office/word/2018/wordml/cex" xmlns:w16cid="http://schemas.microsoft.com/office/word/2016/wordml/cid" xmlns:w16="http://schemas.microsoft.com/office/word/2018/wordml" xmlns:w16du="http://schemas.microsoft.com/office/word/2023/wordml/word16du" xmlns:w16sdtdh="http://schemas.microsoft.com/office/word/2020/wordml/sdtdatahash" xmlns:w16sdtfl="http://schemas.microsoft.com/office/word/2024/wordml/sdtformatlock" xmlns:w16se="http://schemas.microsoft.com/office/word/2015/wordml/symex" xmlns:wpg="http://schemas.microsoft.com/office/word/2010/wordprocessingGroup" xmlns:wpi="http://schemas.microsoft.com/office/word/2010/wordprocessingInk" xmlns:wne="http://schemas.microsoft.com/office/word/2006/wordml" xmlns:wps="http://schemas.microsoft.com/office/word/2010/wordprocessingShape" mc:Ignorable="w14 w15 w16se w16cid w16 w16cex w16sdtdh w16sdtfl w16du wp14">
+  <w:p>
+    <w:pPr>
+      <w:pStyle w:val="Header"/>
+    </w:pPr>
+  </w:p>
+</w:hdr>
+</file>
+
 <file path=word/numbering.xml><?xml version="1.0" encoding="utf-8"?>
-<w:numbering xmlns:wpc="http://schemas.microsoft.com/office/word/2010/wordprocessingCanvas" xmlns:cx="http://schemas.microsoft.com/office/drawing/2014/chartex" xmlns:cx1="http://schemas.microsoft.com/office/drawing/2015/9/8/chartex" xmlns:cx2="http://schemas.microsoft.com/office/drawing/2015/10/21/chartex" xmlns:cx3="http://schemas.microsoft.com/office/drawing/2016/5/9/chartex" xmlns:cx4="http://schemas.microsoft.com/office/drawing/2016/5/10/chartex" xmlns:cx5="http://schemas.microsoft.com/office/drawing/2016/5/11/chartex" xmlns:cx6="http://schemas.microsoft.com/office/drawing/2016/5/12/chartex" xmlns:cx7="http://schemas.microsoft.com/office/drawing/2016/5/13/chartex" xmlns:cx8="http://schemas.microsoft.com/office/drawing/2016/5/14/chartex" xmlns:mc="http://schemas.openxmlformats.org/markup-compatibility/2006" xmlns:aink="http://schemas.microsoft.com/office/drawing/2016/ink" xmlns:am3d="http://schemas.microsoft.com/office/drawing/2017/model3d" xmlns:o="urn:schemas-microsoft-com:office:office" xmlns:oel="http://schemas.microsoft.com/office/2019/extlst" xmlns:r="http://schemas.openxmlformats.org/officeDocument/2006/relationships" xmlns:m="http://schemas.openxmlformats.org/officeDocument/2006/math" xmlns:v="urn:schemas-microsoft-com:vml" xmlns:wp14="http://schemas.microsoft.com/office/word/2010/wordprocessingDrawing" xmlns:wp="http://schemas.openxmlformats.org/drawingml/2006/wordprocessingDrawing" xmlns:w10="urn:schemas-microsoft-com:office:word" xmlns:w="http://schemas.openxmlformats.org/wordprocessingml/2006/main" xmlns:w14="http://schemas.microsoft.com/office/word/2010/wordml" xmlns:w15="http://schemas.microsoft.com/office/word/2012/wordml" xmlns:w16cex="http://schemas.microsoft.com/office/word/2018/wordml/cex" xmlns:w16cid="http://schemas.microsoft.com/office/word/2016/wordml/cid" xmlns:w16="http://schemas.microsoft.com/office/word/2018/wordml" xmlns:w16du="http://schemas.microsoft.com/office/word/2023/wordml/word16du" xmlns:w16sdtdh="http://schemas.microsoft.com/office/word/2020/wordml/sdtdatahash" xmlns:w16se="http://schemas.microsoft.com/office/word/2015/wordml/symex" xmlns:wpg="http://schemas.microsoft.com/office/word/2010/wordprocessingGroup" xmlns:wpi="http://schemas.microsoft.com/office/word/2010/wordprocessingInk" xmlns:wne="http://schemas.microsoft.com/office/word/2006/wordml" xmlns:wps="http://schemas.microsoft.com/office/word/2010/wordprocessingShape" mc:Ignorable="w14 w15 w16se w16cid w16 w16cex w16sdtdh w16du wp14">
+<w:numbering xmlns:wpc="http://schemas.microsoft.com/office/word/2010/wordprocessingCanvas" xmlns:cx="http://schemas.microsoft.com/office/drawing/2014/chartex" xmlns:cx1="http://schemas.microsoft.com/office/drawing/2015/9/8/chartex" xmlns:cx2="http://schemas.microsoft.com/office/drawing/2015/10/21/chartex" xmlns:cx3="http://schemas.microsoft.com/office/drawing/2016/5/9/chartex" xmlns:cx4="http://schemas.microsoft.com/office/drawing/2016/5/10/chartex" xmlns:cx5="http://schemas.microsoft.com/office/drawing/2016/5/11/chartex" xmlns:cx6="http://schemas.microsoft.com/office/drawing/2016/5/12/chartex" xmlns:cx7="http://schemas.microsoft.com/office/drawing/2016/5/13/chartex" xmlns:cx8="http://schemas.microsoft.com/office/drawing/2016/5/14/chartex" xmlns:mc="http://schemas.openxmlformats.org/markup-compatibility/2006" xmlns:aink="http://schemas.microsoft.com/office/drawing/2016/ink" xmlns:am3d="http://schemas.microsoft.com/office/drawing/2017/model3d" xmlns:o="urn:schemas-microsoft-com:office:office" xmlns:oel="http://schemas.microsoft.com/office/2019/extlst" xmlns:r="http://schemas.openxmlformats.org/officeDocument/2006/relationships" xmlns:m="http://schemas.openxmlformats.org/officeDocument/2006/math" xmlns:v="urn:schemas-microsoft-com:vml" xmlns:wp14="http://schemas.microsoft.com/office/word/2010/wordprocessingDrawing" xmlns:wp="http://schemas.openxmlformats.org/drawingml/2006/wordprocessingDrawing" xmlns:w10="urn:schemas-microsoft-com:office:word" xmlns:w="http://schemas.openxmlformats.org/wordprocessingml/2006/main" xmlns:w14="http://schemas.microsoft.com/office/word/2010/wordml" xmlns:w15="http://schemas.microsoft.com/office/word/2012/wordml" xmlns:w16cex="http://schemas.microsoft.com/office/word/2018/wordml/cex" xmlns:w16cid="http://schemas.microsoft.com/office/word/2016/wordml/cid" xmlns:w16="http://schemas.microsoft.com/office/word/2018/wordml" xmlns:w16du="http://schemas.microsoft.com/office/word/2023/wordml/word16du" xmlns:w16sdtdh="http://schemas.microsoft.com/office/word/2020/wordml/sdtdatahash" xmlns:w16sdtfl="http://schemas.microsoft.com/office/word/2024/wordml/sdtformatlock" xmlns:w16se="http://schemas.microsoft.com/office/word/2015/wordml/symex" xmlns:wpg="http://schemas.microsoft.com/office/word/2010/wordprocessingGroup" xmlns:wpi="http://schemas.microsoft.com/office/word/2010/wordprocessingInk" xmlns:wne="http://schemas.microsoft.com/office/word/2006/wordml" xmlns:wps="http://schemas.microsoft.com/office/word/2010/wordprocessingShape" mc:Ignorable="w14 w15 w16se w16cid w16 w16cex w16sdtdh w16sdtfl w16du wp14">
   <w:abstractNum w:abstractNumId="0" w15:restartNumberingAfterBreak="0">
     <w:nsid w:val="06602ECD"/>
     <w:multiLevelType w:val="hybridMultilevel"/>
@@ -13933,7 +14070,7 @@
 </file>
 
 <file path=word/styles.xml><?xml version="1.0" encoding="utf-8"?>
-<w:styles xmlns:mc="http://schemas.openxmlformats.org/markup-compatibility/2006" xmlns:r="http://schemas.openxmlformats.org/officeDocument/2006/relationships" xmlns:w="http://schemas.openxmlformats.org/wordprocessingml/2006/main" xmlns:w14="http://schemas.microsoft.com/office/word/2010/wordml" xmlns:w15="http://schemas.microsoft.com/office/word/2012/wordml" xmlns:w16cex="http://schemas.microsoft.com/office/word/2018/wordml/cex" xmlns:w16cid="http://schemas.microsoft.com/office/word/2016/wordml/cid" xmlns:w16="http://schemas.microsoft.com/office/word/2018/wordml" xmlns:w16du="http://schemas.microsoft.com/office/word/2023/wordml/word16du" xmlns:w16sdtdh="http://schemas.microsoft.com/office/word/2020/wordml/sdtdatahash" xmlns:w16se="http://schemas.microsoft.com/office/word/2015/wordml/symex" mc:Ignorable="w14 w15 w16se w16cid w16 w16cex w16sdtdh w16du">
+<w:styles xmlns:mc="http://schemas.openxmlformats.org/markup-compatibility/2006" xmlns:r="http://schemas.openxmlformats.org/officeDocument/2006/relationships" xmlns:w="http://schemas.openxmlformats.org/wordprocessingml/2006/main" xmlns:w14="http://schemas.microsoft.com/office/word/2010/wordml" xmlns:w15="http://schemas.microsoft.com/office/word/2012/wordml" xmlns:w16cex="http://schemas.microsoft.com/office/word/2018/wordml/cex" xmlns:w16cid="http://schemas.microsoft.com/office/word/2016/wordml/cid" xmlns:w16="http://schemas.microsoft.com/office/word/2018/wordml" xmlns:w16du="http://schemas.microsoft.com/office/word/2023/wordml/word16du" xmlns:w16sdtdh="http://schemas.microsoft.com/office/word/2020/wordml/sdtdatahash" xmlns:w16sdtfl="http://schemas.microsoft.com/office/word/2024/wordml/sdtformatlock" xmlns:w16se="http://schemas.microsoft.com/office/word/2015/wordml/symex" mc:Ignorable="w14 w15 w16se w16cid w16 w16cex w16sdtdh w16sdtfl w16du">
   <w:docDefaults>
     <w:rPrDefault>
       <w:rPr>
@@ -14861,6 +14998,19 @@
 </file>
 
 <file path=customXml/item1.xml><?xml version="1.0" encoding="utf-8"?>
+<?mso-contentType ?>
+<FormTemplates xmlns="http://schemas.microsoft.com/sharepoint/v3/contenttype/forms">
+  <Display>DocumentLibraryForm</Display>
+  <Edit>DocumentLibraryForm</Edit>
+  <New>DocumentLibraryForm</New>
+</FormTemplates>
+</file>
+
+<file path=customXml/item2.xml><?xml version="1.0" encoding="utf-8"?>
+<b:Sources xmlns:b="http://schemas.openxmlformats.org/officeDocument/2006/bibliography" xmlns="http://schemas.openxmlformats.org/officeDocument/2006/bibliography" SelectedStyle="\APA.XSL" StyleName="APA"/>
+</file>
+
+<file path=customXml/item3.xml><?xml version="1.0" encoding="utf-8"?>
 <f:fields xmlns:f="http://schemas.fabasoft.com/folio/2007/fields">
   <f:record>
     <f:field ref="objname" par="" text="AMA_Protocolo_CMD_Assinatura_Privados" edit="true"/>
@@ -14892,20 +15042,15 @@
 </f:fields>
 </file>
 
-<file path=customXml/item2.xml><?xml version="1.0" encoding="utf-8"?>
-<b:Sources xmlns:b="http://schemas.openxmlformats.org/officeDocument/2006/bibliography" xmlns="http://schemas.openxmlformats.org/officeDocument/2006/bibliography" SelectedStyle="\APA.XSL" StyleName="APA"/>
+<file path=customXml/item4.xml><?xml version="1.0" encoding="utf-8"?>
+<p:properties xmlns:p="http://schemas.microsoft.com/office/2006/metadata/properties" xmlns:xsi="http://www.w3.org/2001/XMLSchema-instance" xmlns:pc="http://schemas.microsoft.com/office/infopath/2007/PartnerControls">
+  <documentManagement>
+    <data xmlns="29131337-9f48-4dd8-8094-a140ac1e3b23" xsi:nil="true"/>
+  </documentManagement>
+</p:properties>
 </file>
 
-<file path=customXml/item3.xml><?xml version="1.0" encoding="utf-8"?>
-<?mso-contentType ?>
-<FormTemplates xmlns="http://schemas.microsoft.com/sharepoint/v3/contenttype/forms">
-  <Display>DocumentLibraryForm</Display>
-  <Edit>DocumentLibraryForm</Edit>
-  <New>DocumentLibraryForm</New>
-</FormTemplates>
-</file>
-
-<file path=customXml/item4.xml><?xml version="1.0" encoding="utf-8"?>
+<file path=customXml/item5.xml><?xml version="1.0" encoding="utf-8"?>
 <ct:contentTypeSchema xmlns:ct="http://schemas.microsoft.com/office/2006/metadata/contentType" xmlns:ma="http://schemas.microsoft.com/office/2006/metadata/properties/metaAttributes" ct:_="" ma:_="" ma:contentTypeName="Documento" ma:contentTypeID="0x0101005B33CE0989C7C04FAC1059BFCF2AA9C9" ma:contentTypeVersion="14" ma:contentTypeDescription="Criar um novo documento." ma:contentTypeScope="" ma:versionID="2f27cae19dc185c1260321b980e026bf">
   <xsd:schema xmlns:xsd="http://www.w3.org/2001/XMLSchema" xmlns:xs="http://www.w3.org/2001/XMLSchema" xmlns:p="http://schemas.microsoft.com/office/2006/metadata/properties" xmlns:ns2="29131337-9f48-4dd8-8094-a140ac1e3b23" xmlns:ns3="ee0d3de4-1e47-4168-94db-bd82c32bb80b" targetNamespace="http://schemas.microsoft.com/office/2006/metadata/properties" ma:root="true" ma:fieldsID="63e377bac47ae5fb7365d68064dfa1b1" ns2:_="" ns3:_="">
     <xsd:import namespace="29131337-9f48-4dd8-8094-a140ac1e3b23"/>
@@ -15134,18 +15279,10 @@
 </ct:contentTypeSchema>
 </file>
 
-<file path=customXml/item5.xml><?xml version="1.0" encoding="utf-8"?>
-<p:properties xmlns:p="http://schemas.microsoft.com/office/2006/metadata/properties" xmlns:xsi="http://www.w3.org/2001/XMLSchema-instance" xmlns:pc="http://schemas.microsoft.com/office/infopath/2007/PartnerControls">
-  <documentManagement>
-    <data xmlns="29131337-9f48-4dd8-8094-a140ac1e3b23" xsi:nil="true"/>
-  </documentManagement>
-</p:properties>
-</file>
-
 <file path=customXml/itemProps1.xml><?xml version="1.0" encoding="utf-8"?>
-<ds:datastoreItem xmlns:ds="http://schemas.openxmlformats.org/officeDocument/2006/customXml" ds:itemID="{4E8A9591-F074-446B-902F-511FF79C122F}">
+<ds:datastoreItem xmlns:ds="http://schemas.openxmlformats.org/officeDocument/2006/customXml" ds:itemID="{70F5C1A5-5147-4CD1-BAE1-A10500583F5A}">
   <ds:schemaRefs>
-    <ds:schemaRef ds:uri="http://schemas.fabasoft.com/folio/2007/fields"/>
+    <ds:schemaRef ds:uri="http://schemas.microsoft.com/sharepoint/v3/contenttype/forms"/>
   </ds:schemaRefs>
 </ds:datastoreItem>
 </file>
@@ -15159,14 +15296,24 @@
 </file>
 
 <file path=customXml/itemProps3.xml><?xml version="1.0" encoding="utf-8"?>
-<ds:datastoreItem xmlns:ds="http://schemas.openxmlformats.org/officeDocument/2006/customXml" ds:itemID="{70F5C1A5-5147-4CD1-BAE1-A10500583F5A}">
+<ds:datastoreItem xmlns:ds="http://schemas.openxmlformats.org/officeDocument/2006/customXml" ds:itemID="{4E8A9591-F074-446B-902F-511FF79C122F}">
   <ds:schemaRefs>
-    <ds:schemaRef ds:uri="http://schemas.microsoft.com/sharepoint/v3/contenttype/forms"/>
+    <ds:schemaRef ds:uri="http://schemas.fabasoft.com/folio/2007/fields"/>
   </ds:schemaRefs>
 </ds:datastoreItem>
 </file>
 
 <file path=customXml/itemProps4.xml><?xml version="1.0" encoding="utf-8"?>
+<ds:datastoreItem xmlns:ds="http://schemas.openxmlformats.org/officeDocument/2006/customXml" ds:itemID="{35A5CF7E-956D-486F-AFB8-DB1DFC7E3DB9}">
+  <ds:schemaRefs>
+    <ds:schemaRef ds:uri="http://schemas.microsoft.com/office/2006/metadata/properties"/>
+    <ds:schemaRef ds:uri="http://schemas.microsoft.com/office/infopath/2007/PartnerControls"/>
+    <ds:schemaRef ds:uri="29131337-9f48-4dd8-8094-a140ac1e3b23"/>
+  </ds:schemaRefs>
+</ds:datastoreItem>
+</file>
+
+<file path=customXml/itemProps5.xml><?xml version="1.0" encoding="utf-8"?>
 <ds:datastoreItem xmlns:ds="http://schemas.openxmlformats.org/officeDocument/2006/customXml" ds:itemID="{EFD5C6CF-6198-4DAA-9005-1769A50EB2E9}">
   <ds:schemaRefs>
     <ds:schemaRef ds:uri="http://schemas.microsoft.com/office/2006/metadata/contentType"/>
@@ -15183,14 +15330,4 @@
     <ds:schemaRef ds:uri="http://schemas.microsoft.com/internal/obd"/>
   </ds:schemaRefs>
 </ds:datastoreItem>
-</file>
-
-<file path=customXml/itemProps5.xml><?xml version="1.0" encoding="utf-8"?>
-<ds:datastoreItem xmlns:ds="http://schemas.openxmlformats.org/officeDocument/2006/customXml" ds:itemID="{35A5CF7E-956D-486F-AFB8-DB1DFC7E3DB9}">
-  <ds:schemaRefs>
-    <ds:schemaRef ds:uri="http://schemas.microsoft.com/office/2006/metadata/properties"/>
-    <ds:schemaRef ds:uri="http://schemas.microsoft.com/office/infopath/2007/PartnerControls"/>
-    <ds:schemaRef ds:uri="29131337-9f48-4dd8-8094-a140ac1e3b23"/>
-  </ds:schemaRefs>
-</ds:datastoreItem>
 </file>
</xml_diff>